<commit_message>
ajout des diagrammes de deploiements
</commit_message>
<xml_diff>
--- a/PaaS Doc Gle/DocGénéralePaaS.docx
+++ b/PaaS Doc Gle/DocGénéralePaaS.docx
@@ -4089,32 +4089,7 @@
         <w:jc w:val="both"/>
       </w:pPr>
       <w:r>
-        <w:t>Les ressources peuvent être fournies de façon élastique, dans certains cas automatiquement, pour s’</w:t>
-      </w:r>
-      <w:proofErr w:type="spellStart"/>
-      <w:r>
-        <w:t>adap</w:t>
-      </w:r>
-      <w:proofErr w:type="spellEnd"/>
-    </w:p>
-    <w:p>
-      <w:pPr>
-        <w:ind w:firstLine="0"/>
-        <w:jc w:val="both"/>
-      </w:pPr>
-    </w:p>
-    <w:p>
-      <w:pPr>
-        <w:ind w:firstLine="0"/>
-        <w:jc w:val="both"/>
-      </w:pPr>
-      <w:proofErr w:type="gramStart"/>
-      <w:r>
-        <w:t>ter</w:t>
-      </w:r>
-      <w:proofErr w:type="gramEnd"/>
-      <w:r>
-        <w:t xml:space="preserve"> à la demande. Pour le consommateur, les capacités disponibles pour l’approvisionnement semblent souvent être illimitées et peuvent être appropriées </w:t>
+        <w:t xml:space="preserve">Les ressources peuvent être fournies de façon élastique, dans certains cas automatiquement, pour s’adapter à la demande. Pour le consommateur, les capacités disponibles pour l’approvisionnement semblent souvent être illimitées et peuvent être appropriées </w:t>
       </w:r>
       <w:r>
         <w:t>dans n’importe quelle quantité à tout moment.</w:t>
@@ -4202,14 +4177,7 @@
         <w:rPr>
           <w:rStyle w:val="hps"/>
         </w:rPr>
-        <w:t xml:space="preserve"> type de </w:t>
-      </w:r>
-      <w:r>
-        <w:rPr>
-          <w:rStyle w:val="hps"/>
-        </w:rPr>
-        <w:lastRenderedPageBreak/>
-        <w:t>service</w:t>
+        <w:t xml:space="preserve"> type de service</w:t>
       </w:r>
       <w:r>
         <w:t xml:space="preserve"> </w:t>
@@ -4317,6 +4285,7 @@
       <w:bookmarkStart w:id="14" w:name="_Toc360614773"/>
       <w:bookmarkEnd w:id="13"/>
       <w:r>
+        <w:lastRenderedPageBreak/>
         <w:t>Couches principales du cloud</w:t>
       </w:r>
       <w:bookmarkEnd w:id="14"/>
@@ -4959,7 +4928,6 @@
         <w:jc w:val="both"/>
       </w:pPr>
       <w:r>
-        <w:lastRenderedPageBreak/>
         <w:t>Un</w:t>
       </w:r>
       <w:r>
@@ -4993,6 +4961,7 @@
         <w:jc w:val="both"/>
       </w:pPr>
       <w:r>
+        <w:lastRenderedPageBreak/>
         <w:t>PaaS fournit toute la facilité requise pour supporter le cycle de vie complet d’une application, de sa construction à la livraison.</w:t>
       </w:r>
     </w:p>
@@ -5417,17 +5386,7 @@
           <w:szCs w:val="22"/>
           <w:lang w:eastAsia="en-US"/>
         </w:rPr>
-        <w:t xml:space="preserve">son offre  au développement Java. C’est une plateforme de d’application cloud initialement prévue pour les langages Ruby, Python, Scala et Clojure. La zone Europe est disponible depuis avril 2013 sur le </w:t>
-      </w:r>
-      <w:r>
-        <w:rPr>
-          <w:rFonts w:asciiTheme="minorHAnsi" w:eastAsiaTheme="minorEastAsia" w:hAnsiTheme="minorHAnsi" w:cstheme="minorBidi"/>
-          <w:sz w:val="22"/>
-          <w:szCs w:val="22"/>
-          <w:lang w:eastAsia="en-US"/>
-        </w:rPr>
-        <w:lastRenderedPageBreak/>
-        <w:t>Datacenter d’Amazon situé en</w:t>
+        <w:t>son offre  au développement Java. C’est une plateforme de d’application cloud initialement prévue pour les langages Ruby, Python, Scala et Clojure. La zone Europe est disponible depuis avril 2013 sur le Datacenter d’Amazon situé en</w:t>
       </w:r>
       <w:r>
         <w:rPr>
@@ -5503,7 +5462,17 @@
           <w:szCs w:val="22"/>
           <w:lang w:eastAsia="en-US"/>
         </w:rPr>
-        <w:t>Heroku est une plate-forme PaaS pour construire, déployer et exécuter des applications sur cloud. L’architecture de la plate-forme inclut des outils pour le</w:t>
+        <w:t xml:space="preserve">Heroku est une plate-forme PaaS </w:t>
+      </w:r>
+      <w:r>
+        <w:rPr>
+          <w:rFonts w:asciiTheme="minorHAnsi" w:eastAsiaTheme="minorEastAsia" w:hAnsiTheme="minorHAnsi" w:cstheme="minorBidi"/>
+          <w:sz w:val="22"/>
+          <w:szCs w:val="22"/>
+          <w:lang w:eastAsia="en-US"/>
+        </w:rPr>
+        <w:lastRenderedPageBreak/>
+        <w:t>pour construire, déployer et exécuter des applications sur cloud. L’architecture de la plate-forme inclut des outils pour le</w:t>
       </w:r>
       <w:r>
         <w:rPr>
@@ -6912,7 +6881,6 @@
           <w:szCs w:val="22"/>
           <w:lang w:eastAsia="en-US"/>
         </w:rPr>
-        <w:lastRenderedPageBreak/>
         <w:t>MoPaaS</w:t>
       </w:r>
       <w:proofErr w:type="spellEnd"/>
@@ -7110,7 +7078,17 @@
                 <w:szCs w:val="22"/>
                 <w:lang w:eastAsia="en-US"/>
               </w:rPr>
-              <w:t>vSphere, AWS, OpenStack</w:t>
+              <w:t xml:space="preserve">vSphere, AWS, </w:t>
+            </w:r>
+            <w:r>
+              <w:rPr>
+                <w:rFonts w:asciiTheme="minorHAnsi" w:eastAsiaTheme="minorEastAsia" w:hAnsiTheme="minorHAnsi" w:cstheme="minorBidi"/>
+                <w:sz w:val="22"/>
+                <w:szCs w:val="22"/>
+                <w:lang w:eastAsia="en-US"/>
+              </w:rPr>
+              <w:lastRenderedPageBreak/>
+              <w:t>OpenStack</w:t>
             </w:r>
             <w:r>
               <w:rPr>
@@ -7152,6 +7130,7 @@
                 <w:szCs w:val="22"/>
                 <w:lang w:eastAsia="en-US"/>
               </w:rPr>
+              <w:lastRenderedPageBreak/>
               <w:t>Fonctionnalités</w:t>
             </w:r>
           </w:p>
@@ -8828,18 +8807,7 @@
                 <w:szCs w:val="22"/>
                 <w:lang w:eastAsia="en-US"/>
               </w:rPr>
-              <w:t xml:space="preserve"> Grails, iU </w:t>
-            </w:r>
-            <w:r>
-              <w:rPr>
-                <w:rFonts w:asciiTheme="minorHAnsi" w:eastAsiaTheme="minorEastAsia" w:hAnsiTheme="minorHAnsi" w:cstheme="minorBidi"/>
-                <w:b w:val="0"/>
-                <w:sz w:val="22"/>
-                <w:szCs w:val="22"/>
-                <w:lang w:eastAsia="en-US"/>
-              </w:rPr>
-              <w:lastRenderedPageBreak/>
-              <w:t xml:space="preserve">Web Apps, SOASTA CloudTest, MacOS executors, Google Go Webapp, Facebook App, Drupal, Play, Lift, Webmachine, Dart App, Clojure/Compojure, Node.js, Metor.js, </w:t>
+              <w:t xml:space="preserve"> Grails, iU Web Apps, SOASTA CloudTest, MacOS executors, Google Go Webapp, Facebook App, Drupal, Play, Lift, Webmachine, Dart App, Clojure/Compojure, Node.js, Metor.js, </w:t>
             </w:r>
             <w:r>
               <w:rPr>
@@ -8887,7 +8855,6 @@
                 <w:szCs w:val="22"/>
                 <w:lang w:eastAsia="en-US"/>
               </w:rPr>
-              <w:lastRenderedPageBreak/>
               <w:t xml:space="preserve">Analyse de performance, message queuing, ALM, </w:t>
             </w:r>
             <w:r>
@@ -8915,17 +8882,7 @@
                 <w:szCs w:val="22"/>
                 <w:lang w:eastAsia="en-US"/>
               </w:rPr>
-              <w:t xml:space="preserve">, base de données </w:t>
-            </w:r>
-            <w:r>
-              <w:rPr>
-                <w:rFonts w:asciiTheme="minorHAnsi" w:eastAsiaTheme="minorEastAsia" w:hAnsiTheme="minorHAnsi" w:cstheme="minorBidi"/>
-                <w:sz w:val="22"/>
-                <w:szCs w:val="22"/>
-                <w:lang w:eastAsia="en-US"/>
-              </w:rPr>
-              <w:lastRenderedPageBreak/>
-              <w:t>SQL et NoSQL, journalisation, analyse continue de code source, moteur de recherche, mail, wiki</w:t>
+              <w:t>, base de données SQL et NoSQL, journalisation, analyse continue de code source, moteur de recherche, mail, wiki</w:t>
             </w:r>
             <w:r>
               <w:rPr>
@@ -10309,15 +10266,7 @@
           <w:rFonts w:eastAsia="Times New Roman" w:cs="Times New Roman"/>
           <w:lang w:eastAsia="fr-FR"/>
         </w:rPr>
-        <w:t xml:space="preserve">Windows Azure est une plateforme Cloud ouverte et flexible qui permet de générer, déployer et gérer rapidement des applications à travers un réseau global de centres de données gérés par </w:t>
-      </w:r>
-      <w:r>
-        <w:rPr>
-          <w:rFonts w:eastAsia="Times New Roman" w:cs="Times New Roman"/>
-          <w:lang w:eastAsia="fr-FR"/>
-        </w:rPr>
-        <w:lastRenderedPageBreak/>
-        <w:t>Microsoft. On peut développer des applications à l'aide de n'importe quel langage, n'importe quel outil ou n'importe quelle infrastructure</w:t>
+        <w:t>Windows Azure est une plateforme Cloud ouverte et flexible qui permet de générer, déployer et gérer rapidement des applications à travers un réseau global de centres de données gérés par Microsoft. On peut développer des applications à l'aide de n'importe quel langage, n'importe quel outil ou n'importe quelle infrastructure</w:t>
       </w:r>
       <w:r>
         <w:rPr>
@@ -10480,6 +10429,7 @@
                 <w:szCs w:val="22"/>
                 <w:lang w:eastAsia="en-US"/>
               </w:rPr>
+              <w:lastRenderedPageBreak/>
               <w:t>Publique</w:t>
             </w:r>
           </w:p>
@@ -12118,7 +12068,11 @@
         <w:t>des applications web à petite échelle qui requièrent</w:t>
       </w:r>
       <w:r>
-        <w:t xml:space="preserve"> une seule instance</w:t>
+        <w:t xml:space="preserve"> une seule </w:t>
+      </w:r>
+      <w:r>
+        <w:lastRenderedPageBreak/>
+        <w:t>instance</w:t>
       </w:r>
       <w:r>
         <w:t xml:space="preserve"> </w:t>
@@ -13473,18 +13427,7 @@
                 <w:szCs w:val="22"/>
                 <w:lang w:eastAsia="en-US"/>
               </w:rPr>
-              <w:t xml:space="preserve">Sauvegarde et restauration </w:t>
-            </w:r>
-            <w:r>
-              <w:rPr>
-                <w:rFonts w:asciiTheme="minorHAnsi" w:eastAsiaTheme="minorEastAsia" w:hAnsiTheme="minorHAnsi" w:cstheme="minorBidi"/>
-                <w:b w:val="0"/>
-                <w:sz w:val="22"/>
-                <w:szCs w:val="22"/>
-                <w:lang w:eastAsia="en-US"/>
-              </w:rPr>
-              <w:lastRenderedPageBreak/>
-              <w:t>d’applications</w:t>
+              <w:t>Sauvegarde et restauration d’applications</w:t>
             </w:r>
           </w:p>
           <w:p>
@@ -13654,6 +13597,7 @@
                 <w:szCs w:val="22"/>
                 <w:lang w:eastAsia="en-US"/>
               </w:rPr>
+              <w:lastRenderedPageBreak/>
               <w:t>Exécution</w:t>
             </w:r>
             <w:r>
@@ -14975,7 +14919,6 @@
                 <w:szCs w:val="22"/>
                 <w:lang w:val="en-US" w:eastAsia="en-US"/>
               </w:rPr>
-              <w:lastRenderedPageBreak/>
               <w:t>Publique, privé, hybride</w:t>
             </w:r>
           </w:p>
@@ -15135,6 +15078,7 @@
                 <w:szCs w:val="22"/>
                 <w:lang w:eastAsia="en-US"/>
               </w:rPr>
+              <w:lastRenderedPageBreak/>
               <w:t>Envoi d’alertes et évènement </w:t>
             </w:r>
           </w:p>
@@ -15319,6 +15263,7 @@
                 <w:szCs w:val="22"/>
                 <w:lang w:eastAsia="en-US"/>
               </w:rPr>
+              <w:lastRenderedPageBreak/>
               <w:t xml:space="preserve">REST </w:t>
             </w:r>
             <w:r>
@@ -15358,6 +15303,7 @@
                 <w:szCs w:val="22"/>
                 <w:lang w:eastAsia="en-US"/>
               </w:rPr>
+              <w:lastRenderedPageBreak/>
               <w:t>CLI</w:t>
             </w:r>
           </w:p>
@@ -15417,6 +15363,7 @@
                 <w:szCs w:val="22"/>
                 <w:lang w:eastAsia="en-US"/>
               </w:rPr>
+              <w:lastRenderedPageBreak/>
               <w:t>Frameworks</w:t>
             </w:r>
           </w:p>
@@ -20981,42 +20928,45 @@
               <w:ind w:firstLine="0"/>
               <w:jc w:val="both"/>
               <w:cnfStyle w:val="000000100000" w:firstRow="0" w:lastRow="0" w:firstColumn="0" w:lastColumn="0" w:oddVBand="0" w:evenVBand="0" w:oddHBand="1" w:evenHBand="0" w:firstRowFirstColumn="0" w:firstRowLastColumn="0" w:lastRowFirstColumn="0" w:lastRowLastColumn="0"/>
-            </w:pPr>
-            <w:r>
-              <w:t>0,019$/h/</w:t>
-            </w:r>
-            <w:proofErr w:type="spellStart"/>
-            <w:r>
-              <w:t>app-cell</w:t>
-            </w:r>
-            <w:proofErr w:type="spellEnd"/>
+              <w:rPr>
+                <w:lang w:val="en-US"/>
+              </w:rPr>
+            </w:pPr>
+            <w:r>
+              <w:rPr>
+                <w:lang w:val="en-US"/>
+              </w:rPr>
+              <w:t>0,019$/h/app-cell</w:t>
+            </w:r>
           </w:p>
           <w:p>
             <w:pPr>
               <w:ind w:firstLine="0"/>
               <w:jc w:val="both"/>
               <w:cnfStyle w:val="000000100000" w:firstRow="0" w:lastRow="0" w:firstColumn="0" w:lastColumn="0" w:oddVBand="0" w:evenVBand="0" w:oddHBand="1" w:evenHBand="0" w:firstRowFirstColumn="0" w:firstRowLastColumn="0" w:lastRowFirstColumn="0" w:lastRowLastColumn="0"/>
+              <w:rPr>
+                <w:lang w:val="en-US"/>
+              </w:rPr>
             </w:pPr>
             <w:hyperlink r:id="rId24" w:history="1">
               <w:r>
                 <w:rPr>
                   <w:rStyle w:val="Lienhypertexte"/>
+                  <w:lang w:val="en-US"/>
                 </w:rPr>
-                <w:t>App-</w:t>
+                <w:t>App-cell</w:t>
               </w:r>
-              <w:proofErr w:type="spellStart"/>
-              <w:r>
-                <w:rPr>
-                  <w:rStyle w:val="Lienhypertexte"/>
-                </w:rPr>
-                <w:t>cell</w:t>
-              </w:r>
-              <w:proofErr w:type="spellEnd"/>
             </w:hyperlink>
             <w:r>
+              <w:rPr>
+                <w:lang w:val="en-US"/>
+              </w:rPr>
               <w:t xml:space="preserve">  = </w:t>
             </w:r>
             <w:r>
+              <w:rPr>
+                <w:lang w:val="en-US"/>
+              </w:rPr>
               <w:t>128Mo</w:t>
             </w:r>
           </w:p>
@@ -21067,19 +21017,7 @@
               <w:rPr>
                 <w:lang w:val="en-US"/>
               </w:rPr>
-              <w:t>0,</w:t>
-            </w:r>
-            <w:r>
-              <w:rPr>
-                <w:lang w:val="en-US"/>
-              </w:rPr>
-              <w:t>04</w:t>
-            </w:r>
-            <w:r>
-              <w:rPr>
-                <w:lang w:val="en-US"/>
-              </w:rPr>
-              <w:t>$/h</w:t>
+              <w:t>0,04$/h</w:t>
             </w:r>
             <w:r>
               <w:rPr>
@@ -21175,13 +21113,7 @@
               <w:rPr>
                 <w:rStyle w:val="price-data"/>
               </w:rPr>
-              <w:t>0,0149</w:t>
-            </w:r>
-            <w:r>
-              <w:rPr>
-                <w:rStyle w:val="price-data"/>
-              </w:rPr>
-              <w:t>€/h/A0</w:t>
+              <w:t>0,0149€/h/A0</w:t>
             </w:r>
           </w:p>
           <w:p>
@@ -21299,11 +21231,9 @@
               <w:jc w:val="both"/>
               <w:cnfStyle w:val="000000100000" w:firstRow="0" w:lastRow="0" w:firstColumn="0" w:lastColumn="0" w:oddVBand="0" w:evenVBand="0" w:oddHBand="1" w:evenHBand="0" w:firstRowFirstColumn="0" w:firstRowLastColumn="0" w:lastRowFirstColumn="0" w:lastRowLastColumn="0"/>
             </w:pPr>
-            <w:bookmarkStart w:id="33" w:name="_GoBack"/>
             <w:r>
               <w:t>https://appharbor.com/pricing</w:t>
             </w:r>
-            <w:bookmarkEnd w:id="33"/>
           </w:p>
         </w:tc>
         <w:tc>
@@ -21431,11 +21361,20 @@
               <w:ind w:firstLine="0"/>
               <w:jc w:val="both"/>
               <w:cnfStyle w:val="000000000000" w:firstRow="0" w:lastRow="0" w:firstColumn="0" w:lastColumn="0" w:oddVBand="0" w:evenVBand="0" w:oddHBand="0" w:evenHBand="0" w:firstRowFirstColumn="0" w:firstRowLastColumn="0" w:lastRowFirstColumn="0" w:lastRowLastColumn="0"/>
-            </w:pPr>
-            <w:r>
+              <w:rPr>
+                <w:lang w:val="en-US"/>
+              </w:rPr>
+            </w:pPr>
+            <w:r>
+              <w:rPr>
+                <w:lang w:val="en-US"/>
+              </w:rPr>
               <w:t>_2G</w:t>
             </w:r>
             <w:r>
+              <w:rPr>
+                <w:lang w:val="en-US"/>
+              </w:rPr>
               <w:t>o MySQL</w:t>
             </w:r>
           </w:p>
@@ -21873,14 +21812,14 @@
           <w:rFonts w:asciiTheme="minorHAnsi" w:hAnsiTheme="minorHAnsi"/>
         </w:rPr>
       </w:pPr>
-      <w:bookmarkStart w:id="34" w:name="_Toc360614792"/>
+      <w:bookmarkStart w:id="33" w:name="_Toc360614792"/>
       <w:r>
         <w:rPr>
           <w:rFonts w:asciiTheme="minorHAnsi" w:hAnsiTheme="minorHAnsi"/>
         </w:rPr>
         <w:t>Comparaison par les Framework supportés</w:t>
       </w:r>
-      <w:bookmarkEnd w:id="34"/>
+      <w:bookmarkEnd w:id="33"/>
     </w:p>
     <w:tbl>
       <w:tblPr>
@@ -29295,14 +29234,14 @@
           <w:rFonts w:asciiTheme="minorHAnsi" w:hAnsiTheme="minorHAnsi"/>
         </w:rPr>
       </w:pPr>
-      <w:bookmarkStart w:id="35" w:name="_Toc360614793"/>
+      <w:bookmarkStart w:id="34" w:name="_Toc360614793"/>
       <w:r>
         <w:rPr>
           <w:rFonts w:asciiTheme="minorHAnsi" w:hAnsiTheme="minorHAnsi"/>
         </w:rPr>
         <w:t>Comparaison par type de modules complémentaire disponible en extension</w:t>
       </w:r>
-      <w:bookmarkEnd w:id="35"/>
+      <w:bookmarkEnd w:id="34"/>
     </w:p>
     <w:tbl>
       <w:tblPr>
@@ -29934,10 +29873,11 @@
         <w:tc>
           <w:tcPr>
             <w:tcW w:w="1985" w:type="dxa"/>
-            <w:shd w:val="clear" w:color="auto" w:fill="FF2929"/>
-          </w:tcPr>
-          <w:p>
-            <w:pPr>
+            <w:shd w:val="clear" w:color="auto" w:fill="92D050"/>
+          </w:tcPr>
+          <w:p>
+            <w:pPr>
+              <w:ind w:firstLine="0"/>
               <w:cnfStyle w:val="000000000000" w:firstRow="0" w:lastRow="0" w:firstColumn="0" w:lastColumn="0" w:oddVBand="0" w:evenVBand="0" w:oddHBand="0" w:evenHBand="0" w:firstRowFirstColumn="0" w:firstRowLastColumn="0" w:lastRowFirstColumn="0" w:lastRowLastColumn="0"/>
             </w:pPr>
           </w:p>
@@ -30125,6 +30065,7 @@
           </w:tcPr>
           <w:p>
             <w:pPr>
+              <w:ind w:firstLine="0"/>
               <w:cnfStyle w:val="000000100000" w:firstRow="0" w:lastRow="0" w:firstColumn="0" w:lastColumn="0" w:oddVBand="0" w:evenVBand="0" w:oddHBand="1" w:evenHBand="0" w:firstRowFirstColumn="0" w:firstRowLastColumn="0" w:lastRowFirstColumn="0" w:lastRowLastColumn="0"/>
             </w:pPr>
           </w:p>
@@ -30132,12 +30073,15 @@
         <w:tc>
           <w:tcPr>
             <w:tcW w:w="1985" w:type="dxa"/>
-            <w:shd w:val="clear" w:color="auto" w:fill="FF2929"/>
-          </w:tcPr>
-          <w:p>
-            <w:pPr>
-              <w:cnfStyle w:val="000000100000" w:firstRow="0" w:lastRow="0" w:firstColumn="0" w:lastColumn="0" w:oddVBand="0" w:evenVBand="0" w:oddHBand="1" w:evenHBand="0" w:firstRowFirstColumn="0" w:firstRowLastColumn="0" w:lastRowFirstColumn="0" w:lastRowLastColumn="0"/>
-            </w:pPr>
+            <w:shd w:val="clear" w:color="auto" w:fill="92D050"/>
+          </w:tcPr>
+          <w:p>
+            <w:pPr>
+              <w:cnfStyle w:val="000000100000" w:firstRow="0" w:lastRow="0" w:firstColumn="0" w:lastColumn="0" w:oddVBand="0" w:evenVBand="0" w:oddHBand="1" w:evenHBand="0" w:firstRowFirstColumn="0" w:firstRowLastColumn="0" w:lastRowFirstColumn="0" w:lastRowLastColumn="0"/>
+            </w:pPr>
+            <w:r>
+              <w:t>TFS</w:t>
+            </w:r>
           </w:p>
         </w:tc>
         <w:tc>
@@ -30285,7 +30229,7 @@
         <w:tc>
           <w:tcPr>
             <w:tcW w:w="1985" w:type="dxa"/>
-            <w:shd w:val="clear" w:color="auto" w:fill="FF2929"/>
+            <w:shd w:val="clear" w:color="auto" w:fill="92D050"/>
             <w:hideMark/>
           </w:tcPr>
           <w:p>
@@ -30294,7 +30238,10 @@
               <w:cnfStyle w:val="000000000000" w:firstRow="0" w:lastRow="0" w:firstColumn="0" w:lastColumn="0" w:oddVBand="0" w:evenVBand="0" w:oddHBand="0" w:evenHBand="0" w:firstRowFirstColumn="0" w:firstRowLastColumn="0" w:lastRowFirstColumn="0" w:lastRowLastColumn="0"/>
             </w:pPr>
             <w:r>
-              <w:t>Non mais un plugin Windows Azure Storage peut être installé sur Jenkins</w:t>
+              <w:t>U</w:t>
+            </w:r>
+            <w:r>
+              <w:t>n plugin Windows Azure Storage peut être installé sur Jenkins</w:t>
             </w:r>
           </w:p>
         </w:tc>
@@ -30416,6 +30363,7 @@
           </w:tcPr>
           <w:p>
             <w:pPr>
+              <w:ind w:firstLine="0"/>
               <w:cnfStyle w:val="000000100000" w:firstRow="0" w:lastRow="0" w:firstColumn="0" w:lastColumn="0" w:oddVBand="0" w:evenVBand="0" w:oddHBand="1" w:evenHBand="0" w:firstRowFirstColumn="0" w:firstRowLastColumn="0" w:lastRowFirstColumn="0" w:lastRowLastColumn="0"/>
             </w:pPr>
           </w:p>
@@ -30427,6 +30375,7 @@
           </w:tcPr>
           <w:p>
             <w:pPr>
+              <w:ind w:firstLine="0"/>
               <w:cnfStyle w:val="000000100000" w:firstRow="0" w:lastRow="0" w:firstColumn="0" w:lastColumn="0" w:oddVBand="0" w:evenVBand="0" w:oddHBand="1" w:evenHBand="0" w:firstRowFirstColumn="0" w:firstRowLastColumn="0" w:lastRowFirstColumn="0" w:lastRowLastColumn="0"/>
             </w:pPr>
           </w:p>
@@ -30434,7 +30383,7 @@
         <w:tc>
           <w:tcPr>
             <w:tcW w:w="1985" w:type="dxa"/>
-            <w:shd w:val="clear" w:color="auto" w:fill="FF2929"/>
+            <w:shd w:val="clear" w:color="auto" w:fill="92D050"/>
           </w:tcPr>
           <w:p>
             <w:pPr>
@@ -30566,6 +30515,7 @@
           </w:tcPr>
           <w:p>
             <w:pPr>
+              <w:ind w:firstLine="0"/>
               <w:cnfStyle w:val="000000000000" w:firstRow="0" w:lastRow="0" w:firstColumn="0" w:lastColumn="0" w:oddVBand="0" w:evenVBand="0" w:oddHBand="0" w:evenHBand="0" w:firstRowFirstColumn="0" w:firstRowLastColumn="0" w:lastRowFirstColumn="0" w:lastRowLastColumn="0"/>
             </w:pPr>
           </w:p>
@@ -30573,7 +30523,7 @@
         <w:tc>
           <w:tcPr>
             <w:tcW w:w="1985" w:type="dxa"/>
-            <w:shd w:val="clear" w:color="auto" w:fill="FF2929"/>
+            <w:shd w:val="clear" w:color="auto" w:fill="92D050"/>
           </w:tcPr>
           <w:p>
             <w:pPr>
@@ -30712,6 +30662,7 @@
           </w:tcPr>
           <w:p>
             <w:pPr>
+              <w:ind w:firstLine="0"/>
               <w:cnfStyle w:val="000000100000" w:firstRow="0" w:lastRow="0" w:firstColumn="0" w:lastColumn="0" w:oddVBand="0" w:evenVBand="0" w:oddHBand="1" w:evenHBand="0" w:firstRowFirstColumn="0" w:firstRowLastColumn="0" w:lastRowFirstColumn="0" w:lastRowLastColumn="0"/>
             </w:pPr>
           </w:p>
@@ -30860,6 +30811,7 @@
           </w:tcPr>
           <w:p>
             <w:pPr>
+              <w:ind w:firstLine="0"/>
               <w:cnfStyle w:val="000000000000" w:firstRow="0" w:lastRow="0" w:firstColumn="0" w:lastColumn="0" w:oddVBand="0" w:evenVBand="0" w:oddHBand="0" w:evenHBand="0" w:firstRowFirstColumn="0" w:firstRowLastColumn="0" w:lastRowFirstColumn="0" w:lastRowLastColumn="0"/>
             </w:pPr>
           </w:p>
@@ -31011,6 +30963,7 @@
           </w:tcPr>
           <w:p>
             <w:pPr>
+              <w:ind w:firstLine="0"/>
               <w:cnfStyle w:val="000000100000" w:firstRow="0" w:lastRow="0" w:firstColumn="0" w:lastColumn="0" w:oddVBand="0" w:evenVBand="0" w:oddHBand="1" w:evenHBand="0" w:firstRowFirstColumn="0" w:firstRowLastColumn="0" w:lastRowFirstColumn="0" w:lastRowLastColumn="0"/>
             </w:pPr>
           </w:p>
@@ -31018,12 +30971,16 @@
         <w:tc>
           <w:tcPr>
             <w:tcW w:w="1985" w:type="dxa"/>
-            <w:shd w:val="clear" w:color="auto" w:fill="FF2929"/>
-          </w:tcPr>
-          <w:p>
-            <w:pPr>
-              <w:cnfStyle w:val="000000100000" w:firstRow="0" w:lastRow="0" w:firstColumn="0" w:lastColumn="0" w:oddVBand="0" w:evenVBand="0" w:oddHBand="1" w:evenHBand="0" w:firstRowFirstColumn="0" w:firstRowLastColumn="0" w:lastRowFirstColumn="0" w:lastRowLastColumn="0"/>
-            </w:pPr>
+            <w:shd w:val="clear" w:color="auto" w:fill="92D050"/>
+          </w:tcPr>
+          <w:p>
+            <w:pPr>
+              <w:ind w:firstLine="0"/>
+              <w:cnfStyle w:val="000000100000" w:firstRow="0" w:lastRow="0" w:firstColumn="0" w:lastColumn="0" w:oddVBand="0" w:evenVBand="0" w:oddHBand="1" w:evenHBand="0" w:firstRowFirstColumn="0" w:firstRowLastColumn="0" w:lastRowFirstColumn="0" w:lastRowLastColumn="0"/>
+            </w:pPr>
+            <w:r>
+              <w:t>Logentries</w:t>
+            </w:r>
           </w:p>
         </w:tc>
         <w:tc>
@@ -31155,6 +31112,7 @@
           </w:tcPr>
           <w:p>
             <w:pPr>
+              <w:ind w:firstLine="0"/>
               <w:cnfStyle w:val="000000000000" w:firstRow="0" w:lastRow="0" w:firstColumn="0" w:lastColumn="0" w:oddVBand="0" w:evenVBand="0" w:oddHBand="0" w:evenHBand="0" w:firstRowFirstColumn="0" w:firstRowLastColumn="0" w:lastRowFirstColumn="0" w:lastRowLastColumn="0"/>
             </w:pPr>
           </w:p>
@@ -31306,6 +31264,7 @@
           </w:tcPr>
           <w:p>
             <w:pPr>
+              <w:ind w:firstLine="0"/>
               <w:cnfStyle w:val="000000100000" w:firstRow="0" w:lastRow="0" w:firstColumn="0" w:lastColumn="0" w:oddVBand="0" w:evenVBand="0" w:oddHBand="1" w:evenHBand="0" w:firstRowFirstColumn="0" w:firstRowLastColumn="0" w:lastRowFirstColumn="0" w:lastRowLastColumn="0"/>
             </w:pPr>
           </w:p>
@@ -31436,6 +31395,7 @@
           </w:tcPr>
           <w:p>
             <w:pPr>
+              <w:ind w:firstLine="0"/>
               <w:cnfStyle w:val="000000000000" w:firstRow="0" w:lastRow="0" w:firstColumn="0" w:lastColumn="0" w:oddVBand="0" w:evenVBand="0" w:oddHBand="0" w:evenHBand="0" w:firstRowFirstColumn="0" w:firstRowLastColumn="0" w:lastRowFirstColumn="0" w:lastRowLastColumn="0"/>
             </w:pPr>
           </w:p>
@@ -31447,6 +31407,7 @@
           </w:tcPr>
           <w:p>
             <w:pPr>
+              <w:ind w:firstLine="0"/>
               <w:cnfStyle w:val="000000000000" w:firstRow="0" w:lastRow="0" w:firstColumn="0" w:lastColumn="0" w:oddVBand="0" w:evenVBand="0" w:oddHBand="0" w:evenHBand="0" w:firstRowFirstColumn="0" w:firstRowLastColumn="0" w:lastRowFirstColumn="0" w:lastRowLastColumn="0"/>
             </w:pPr>
           </w:p>
@@ -31458,8 +31419,11 @@
           </w:tcPr>
           <w:p>
             <w:pPr>
-              <w:cnfStyle w:val="000000000000" w:firstRow="0" w:lastRow="0" w:firstColumn="0" w:lastColumn="0" w:oddVBand="0" w:evenVBand="0" w:oddHBand="0" w:evenHBand="0" w:firstRowFirstColumn="0" w:firstRowLastColumn="0" w:lastRowFirstColumn="0" w:lastRowLastColumn="0"/>
-            </w:pPr>
+              <w:ind w:firstLine="0"/>
+              <w:cnfStyle w:val="000000000000" w:firstRow="0" w:lastRow="0" w:firstColumn="0" w:lastColumn="0" w:oddVBand="0" w:evenVBand="0" w:oddHBand="0" w:evenHBand="0" w:firstRowFirstColumn="0" w:firstRowLastColumn="0" w:lastRowFirstColumn="0" w:lastRowLastColumn="0"/>
+            </w:pPr>
+            <w:bookmarkStart w:id="35" w:name="_GoBack"/>
+            <w:bookmarkEnd w:id="35"/>
           </w:p>
         </w:tc>
         <w:tc>
@@ -31633,6 +31597,7 @@
           </w:tcPr>
           <w:p>
             <w:pPr>
+              <w:ind w:firstLine="0"/>
               <w:cnfStyle w:val="000000100000" w:firstRow="0" w:lastRow="0" w:firstColumn="0" w:lastColumn="0" w:oddVBand="0" w:evenVBand="0" w:oddHBand="1" w:evenHBand="0" w:firstRowFirstColumn="0" w:firstRowLastColumn="0" w:lastRowFirstColumn="0" w:lastRowLastColumn="0"/>
             </w:pPr>
           </w:p>
@@ -31781,6 +31746,7 @@
           </w:tcPr>
           <w:p>
             <w:pPr>
+              <w:ind w:firstLine="0"/>
               <w:cnfStyle w:val="000000000000" w:firstRow="0" w:lastRow="0" w:firstColumn="0" w:lastColumn="0" w:oddVBand="0" w:evenVBand="0" w:oddHBand="0" w:evenHBand="0" w:firstRowFirstColumn="0" w:firstRowLastColumn="0" w:lastRowFirstColumn="0" w:lastRowLastColumn="0"/>
             </w:pPr>
           </w:p>
@@ -31932,6 +31898,7 @@
           </w:tcPr>
           <w:p>
             <w:pPr>
+              <w:ind w:firstLine="0"/>
               <w:cnfStyle w:val="000000100000" w:firstRow="0" w:lastRow="0" w:firstColumn="0" w:lastColumn="0" w:oddVBand="0" w:evenVBand="0" w:oddHBand="1" w:evenHBand="0" w:firstRowFirstColumn="0" w:firstRowLastColumn="0" w:lastRowFirstColumn="0" w:lastRowLastColumn="0"/>
             </w:pPr>
           </w:p>
@@ -31943,6 +31910,7 @@
           </w:tcPr>
           <w:p>
             <w:pPr>
+              <w:ind w:firstLine="0"/>
               <w:cnfStyle w:val="000000100000" w:firstRow="0" w:lastRow="0" w:firstColumn="0" w:lastColumn="0" w:oddVBand="0" w:evenVBand="0" w:oddHBand="1" w:evenHBand="0" w:firstRowFirstColumn="0" w:firstRowLastColumn="0" w:lastRowFirstColumn="0" w:lastRowLastColumn="0"/>
             </w:pPr>
           </w:p>
@@ -32239,6 +32207,7 @@
           </w:tcPr>
           <w:p>
             <w:pPr>
+              <w:ind w:firstLine="0"/>
               <w:cnfStyle w:val="000000100000" w:firstRow="0" w:lastRow="0" w:firstColumn="0" w:lastColumn="0" w:oddVBand="0" w:evenVBand="0" w:oddHBand="1" w:evenHBand="0" w:firstRowFirstColumn="0" w:firstRowLastColumn="0" w:lastRowFirstColumn="0" w:lastRowLastColumn="0"/>
             </w:pPr>
           </w:p>
@@ -32250,6 +32219,7 @@
           </w:tcPr>
           <w:p>
             <w:pPr>
+              <w:ind w:firstLine="0"/>
               <w:cnfStyle w:val="000000100000" w:firstRow="0" w:lastRow="0" w:firstColumn="0" w:lastColumn="0" w:oddVBand="0" w:evenVBand="0" w:oddHBand="1" w:evenHBand="0" w:firstRowFirstColumn="0" w:firstRowLastColumn="0" w:lastRowFirstColumn="0" w:lastRowLastColumn="0"/>
             </w:pPr>
           </w:p>
@@ -32532,6 +32502,7 @@
           </w:tcPr>
           <w:p>
             <w:pPr>
+              <w:ind w:firstLine="0"/>
               <w:cnfStyle w:val="000000100000" w:firstRow="0" w:lastRow="0" w:firstColumn="0" w:lastColumn="0" w:oddVBand="0" w:evenVBand="0" w:oddHBand="1" w:evenHBand="0" w:firstRowFirstColumn="0" w:firstRowLastColumn="0" w:lastRowFirstColumn="0" w:lastRowLastColumn="0"/>
             </w:pPr>
           </w:p>
@@ -32543,6 +32514,7 @@
           </w:tcPr>
           <w:p>
             <w:pPr>
+              <w:ind w:firstLine="0"/>
               <w:cnfStyle w:val="000000100000" w:firstRow="0" w:lastRow="0" w:firstColumn="0" w:lastColumn="0" w:oddVBand="0" w:evenVBand="0" w:oddHBand="1" w:evenHBand="0" w:firstRowFirstColumn="0" w:firstRowLastColumn="0" w:lastRowFirstColumn="0" w:lastRowLastColumn="0"/>
             </w:pPr>
           </w:p>
@@ -32677,6 +32649,7 @@
           </w:tcPr>
           <w:p>
             <w:pPr>
+              <w:ind w:firstLine="0"/>
               <w:cnfStyle w:val="000000000000" w:firstRow="0" w:lastRow="0" w:firstColumn="0" w:lastColumn="0" w:oddVBand="0" w:evenVBand="0" w:oddHBand="0" w:evenHBand="0" w:firstRowFirstColumn="0" w:firstRowLastColumn="0" w:lastRowFirstColumn="0" w:lastRowLastColumn="0"/>
             </w:pPr>
           </w:p>
@@ -32684,10 +32657,11 @@
         <w:tc>
           <w:tcPr>
             <w:tcW w:w="1985" w:type="dxa"/>
-            <w:shd w:val="clear" w:color="auto" w:fill="FF2929"/>
-          </w:tcPr>
-          <w:p>
-            <w:pPr>
+            <w:shd w:val="clear" w:color="auto" w:fill="92D050"/>
+          </w:tcPr>
+          <w:p>
+            <w:pPr>
+              <w:ind w:firstLine="0"/>
               <w:cnfStyle w:val="000000000000" w:firstRow="0" w:lastRow="0" w:firstColumn="0" w:lastColumn="0" w:oddVBand="0" w:evenVBand="0" w:oddHBand="0" w:evenHBand="0" w:firstRowFirstColumn="0" w:firstRowLastColumn="0" w:lastRowFirstColumn="0" w:lastRowLastColumn="0"/>
             </w:pPr>
           </w:p>
@@ -38114,7 +38088,7 @@
         <v:path o:extrusionok="f" gradientshapeok="t" o:connecttype="rect"/>
         <o:lock v:ext="edit" aspectratio="t"/>
       </v:shapetype>
-      <v:shape id="_x0000_i1078" type="#_x0000_t75" alt="http://france.emc.com/images/common/spacer.gif" style="width:.65pt;height:.65pt;visibility:visible" o:bullet="t">
+      <v:shape id="_x0000_i1042" type="#_x0000_t75" alt="http://france.emc.com/images/common/spacer.gif" style="width:.65pt;height:.65pt;visibility:visible" o:bullet="t">
         <v:imagedata r:id="rId1" o:title="spacer"/>
       </v:shape>
     </w:pict>
@@ -48003,7 +47977,7 @@
 </file>
 
 <file path=customXml/itemProps1.xml><?xml version="1.0" encoding="utf-8"?>
-<ds:datastoreItem xmlns:ds="http://schemas.openxmlformats.org/officeDocument/2006/customXml" ds:itemID="{65C009B3-6102-4B4A-9629-64391C26E20C}">
+<ds:datastoreItem xmlns:ds="http://schemas.openxmlformats.org/officeDocument/2006/customXml" ds:itemID="{1CDFFDF7-2E2A-4F0E-9D28-E8F8F439E696}">
   <ds:schemaRefs>
     <ds:schemaRef ds:uri="http://schemas.openxmlformats.org/officeDocument/2006/bibliography"/>
   </ds:schemaRefs>

</xml_diff>